<commit_message>
alterado pelo victor bastos
</commit_message>
<xml_diff>
--- a/comandos git.docx
+++ b/comandos git.docx
@@ -3,44 +3,13 @@
 <w:document xmlns:wpc="http://schemas.microsoft.com/office/word/2010/wordprocessingCanvas" xmlns:cx="http://schemas.microsoft.com/office/drawing/2014/chartex" xmlns:cx1="http://schemas.microsoft.com/office/drawing/2015/9/8/chartex" xmlns:cx2="http://schemas.microsoft.com/office/drawing/2015/10/21/chartex" xmlns:cx3="http://schemas.microsoft.com/office/drawing/2016/5/9/chartex" xmlns:cx4="http://schemas.microsoft.com/office/drawing/2016/5/10/chartex" xmlns:cx5="http://schemas.microsoft.com/office/drawing/2016/5/11/chartex" xmlns:cx6="http://schemas.microsoft.com/office/drawing/2016/5/12/chartex" xmlns:cx7="http://schemas.microsoft.com/office/drawing/2016/5/13/chartex" xmlns:cx8="http://schemas.microsoft.com/office/drawing/2016/5/14/chartex" xmlns:mc="http://schemas.openxmlformats.org/markup-compatibility/2006" xmlns:aink="http://schemas.microsoft.com/office/drawing/2016/ink" xmlns:am3d="http://schemas.microsoft.com/office/drawing/2017/model3d" xmlns:o="urn:schemas-microsoft-com:office:office" xmlns:r="http://schemas.openxmlformats.org/officeDocument/2006/relationships" xmlns:m="http://schemas.openxmlformats.org/officeDocument/2006/math" xmlns:v="urn:schemas-microsoft-com:vml" xmlns:wp14="http://schemas.microsoft.com/office/word/2010/wordprocessingDrawing" xmlns:wp="http://schemas.openxmlformats.org/drawingml/2006/wordprocessingDrawing" xmlns:w10="urn:schemas-microsoft-com:office:word" xmlns:w="http://schemas.openxmlformats.org/wordprocessingml/2006/main" xmlns:w14="http://schemas.microsoft.com/office/word/2010/wordml" xmlns:w15="http://schemas.microsoft.com/office/word/2012/wordml" xmlns:w16cex="http://schemas.microsoft.com/office/word/2018/wordml/cex" xmlns:w16cid="http://schemas.microsoft.com/office/word/2016/wordml/cid" xmlns:w16="http://schemas.microsoft.com/office/word/2018/wordml" xmlns:w16sdtdh="http://schemas.microsoft.com/office/word/2020/wordml/sdtdatahash" xmlns:w16se="http://schemas.microsoft.com/office/word/2015/wordml/symex" xmlns:wpg="http://schemas.microsoft.com/office/word/2010/wordprocessingGroup" xmlns:wpi="http://schemas.microsoft.com/office/word/2010/wordprocessingInk" xmlns:wne="http://schemas.microsoft.com/office/word/2006/wordml" xmlns:wps="http://schemas.microsoft.com/office/word/2010/wordprocessingShape" mc:Ignorable="w14 w15 w16se w16cid w16 w16cex w16sdtdh wp14">
   <w:body>
     <w:p>
-      <w:proofErr w:type="spellStart"/>
-      <w:r>
-        <w:t>git</w:t>
-      </w:r>
-      <w:proofErr w:type="spellEnd"/>
-      <w:r>
-        <w:t xml:space="preserve"> </w:t>
-      </w:r>
-      <w:proofErr w:type="spellStart"/>
-      <w:proofErr w:type="gramStart"/>
-      <w:r>
-        <w:t>add</w:t>
-      </w:r>
-      <w:proofErr w:type="spellEnd"/>
-      <w:r>
-        <w:t xml:space="preserve"> .</w:t>
-      </w:r>
-      <w:proofErr w:type="gramEnd"/>
-      <w:r>
-        <w:t xml:space="preserve"> = adicionar todos os arquivos e pastas contidos no projeto</w:t>
-      </w:r>
-    </w:p>
-    <w:p>
-      <w:proofErr w:type="spellStart"/>
-      <w:r>
-        <w:t>git</w:t>
-      </w:r>
-      <w:proofErr w:type="spellEnd"/>
-      <w:r>
-        <w:t xml:space="preserve"> </w:t>
-      </w:r>
-      <w:proofErr w:type="spellStart"/>
-      <w:r>
-        <w:t>init</w:t>
-      </w:r>
-      <w:proofErr w:type="spellEnd"/>
-      <w:r>
-        <w:t xml:space="preserve"> = inicia o projeto</w:t>
+      <w:r>
+        <w:t>git add . = adicionar todos os arquivos e pastas contidos no projeto</w:t>
+      </w:r>
+    </w:p>
+    <w:p>
+      <w:r>
+        <w:t>git init = inicia o projeto</w:t>
       </w:r>
     </w:p>
     <w:p>
@@ -49,140 +18,38 @@
           <w:u w:val="single"/>
         </w:rPr>
       </w:pPr>
-      <w:proofErr w:type="spellStart"/>
-      <w:r>
-        <w:t>git</w:t>
-      </w:r>
-      <w:proofErr w:type="spellEnd"/>
-      <w:r>
-        <w:t xml:space="preserve"> </w:t>
-      </w:r>
-      <w:proofErr w:type="spellStart"/>
-      <w:r>
-        <w:t>config</w:t>
-      </w:r>
-      <w:proofErr w:type="spellEnd"/>
-      <w:r>
-        <w:t xml:space="preserve"> --local user.name "nome"</w:t>
-      </w:r>
-      <w:r>
-        <w:t xml:space="preserve"> =</w:t>
-      </w:r>
-    </w:p>
-    <w:p>
-      <w:proofErr w:type="spellStart"/>
-      <w:r>
-        <w:t>git</w:t>
-      </w:r>
-      <w:proofErr w:type="spellEnd"/>
-      <w:r>
-        <w:t xml:space="preserve"> </w:t>
-      </w:r>
-      <w:proofErr w:type="spellStart"/>
-      <w:r>
-        <w:t>config</w:t>
-      </w:r>
-      <w:proofErr w:type="spellEnd"/>
-      <w:r>
-        <w:t xml:space="preserve"> --local </w:t>
-      </w:r>
-      <w:proofErr w:type="spellStart"/>
-      <w:proofErr w:type="gramStart"/>
-      <w:r>
-        <w:t>user.email</w:t>
-      </w:r>
-      <w:proofErr w:type="spellEnd"/>
-      <w:proofErr w:type="gramEnd"/>
-      <w:r>
-        <w:t xml:space="preserve"> "</w:t>
-      </w:r>
-      <w:proofErr w:type="spellStart"/>
-      <w:r>
-        <w:t>email</w:t>
-      </w:r>
-      <w:proofErr w:type="spellEnd"/>
-      <w:r>
-        <w:t>"</w:t>
-      </w:r>
-      <w:r>
-        <w:t xml:space="preserve"> =</w:t>
-      </w:r>
-    </w:p>
-    <w:p>
-      <w:proofErr w:type="spellStart"/>
-      <w:r>
-        <w:t>git</w:t>
-      </w:r>
-      <w:proofErr w:type="spellEnd"/>
-      <w:r>
-        <w:t xml:space="preserve"> status = verifica o status do projeto</w:t>
-      </w:r>
-    </w:p>
-    <w:p>
-      <w:proofErr w:type="spellStart"/>
-      <w:r>
-        <w:t>git</w:t>
-      </w:r>
-      <w:proofErr w:type="spellEnd"/>
-      <w:r>
-        <w:t xml:space="preserve"> </w:t>
-      </w:r>
-      <w:proofErr w:type="spellStart"/>
-      <w:r>
-        <w:t>add</w:t>
-      </w:r>
-      <w:proofErr w:type="spellEnd"/>
-      <w:r>
-        <w:t xml:space="preserve"> +nome arquivo = adiciona arquivo</w:t>
-      </w:r>
-    </w:p>
-    <w:p>
-      <w:proofErr w:type="spellStart"/>
-      <w:r>
-        <w:t>git</w:t>
-      </w:r>
-      <w:proofErr w:type="spellEnd"/>
-      <w:r>
-        <w:t xml:space="preserve"> </w:t>
-      </w:r>
-      <w:proofErr w:type="spellStart"/>
-      <w:proofErr w:type="gramStart"/>
-      <w:r>
-        <w:t>add</w:t>
-      </w:r>
-      <w:proofErr w:type="spellEnd"/>
-      <w:r>
-        <w:t xml:space="preserve"> .</w:t>
-      </w:r>
-      <w:proofErr w:type="gramEnd"/>
-      <w:r>
-        <w:t xml:space="preserve"> = adiciona todos os arquivos</w:t>
-      </w:r>
-    </w:p>
-    <w:p>
-      <w:proofErr w:type="spellStart"/>
-      <w:r>
-        <w:t>git</w:t>
-      </w:r>
-      <w:proofErr w:type="spellEnd"/>
-      <w:r>
-        <w:t xml:space="preserve"> </w:t>
-      </w:r>
-      <w:proofErr w:type="spellStart"/>
-      <w:r>
-        <w:t>commit</w:t>
-      </w:r>
-      <w:proofErr w:type="spellEnd"/>
-      <w:r>
-        <w:t xml:space="preserve"> -m </w:t>
-      </w:r>
-      <w:proofErr w:type="gramStart"/>
-      <w:r>
-        <w:t>“ mensagem</w:t>
-      </w:r>
-      <w:proofErr w:type="gramEnd"/>
-      <w:r>
-        <w:t>” = tira um snapshot</w:t>
+      <w:r>
+        <w:t>git config --local user.name "nome" =</w:t>
+      </w:r>
+    </w:p>
+    <w:p>
+      <w:r>
+        <w:t>git config --local user.email "email" =</w:t>
+      </w:r>
+    </w:p>
+    <w:p>
+      <w:r>
+        <w:t>git status = verifica o status do projeto</w:t>
+      </w:r>
+    </w:p>
+    <w:p>
+      <w:r>
+        <w:t>git add +nome arquivo = adiciona arquivo</w:t>
+      </w:r>
+    </w:p>
+    <w:p>
+      <w:r>
+        <w:t>git add . = adiciona todos os arquivos</w:t>
+      </w:r>
+    </w:p>
+    <w:p>
+      <w:r>
+        <w:t>git commit -m “ mensagem” = tira um snapshot</w:t>
+      </w:r>
+    </w:p>
+    <w:p>
+      <w:r>
+        <w:t>git log = visualiza os logs dos commits</w:t>
       </w:r>
     </w:p>
     <w:p>
@@ -191,19 +58,9 @@
           <w:u w:val="single"/>
         </w:rPr>
       </w:pPr>
-      <w:proofErr w:type="spellStart"/>
-      <w:r>
-        <w:t>git</w:t>
-      </w:r>
-      <w:proofErr w:type="spellEnd"/>
-      <w:r>
-        <w:t xml:space="preserve"> log = visualiza os logs dos </w:t>
-      </w:r>
-      <w:proofErr w:type="spellStart"/>
-      <w:r>
-        <w:t>commits</w:t>
-      </w:r>
-      <w:proofErr w:type="spellEnd"/>
+      <w:r>
+        <w:t>A partir daqui foi alterado pelo victor bastos</w:t>
+      </w:r>
     </w:p>
     <w:sectPr>
       <w:pgSz w:w="11906" w:h="16838"/>

</xml_diff>